<commit_message>
nuevo cambio en gitapuntes_1.0.docx
</commit_message>
<xml_diff>
--- a/software/GitApuntes_1.0.docx
+++ b/software/GitApuntes_1.0.docx
@@ -914,15 +914,7 @@
             </w:r>
             <w:r>
               <w:rPr/>
-              <w:t>C:\ProgramData\Git\</w:t>
-            </w:r>
-            <w:r>
-              <w:rPr/>
-              <w:t>etc\</w:t>
-            </w:r>
-            <w:r>
-              <w:rPr/>
-              <w:t>config</w:t>
+              <w:t>C:\ProgramData\Git\etc\config</w:t>
             </w:r>
           </w:p>
         </w:tc>
@@ -1609,7 +1601,7 @@
       <w:pPr>
         <w:pStyle w:val="Normal"/>
         <w:rPr>
-          <w:rFonts w:asciiTheme="minorHAnsi" w:cstheme="minorBidi" w:eastAsiaTheme="minorHAnsi" w:hAnsiTheme="minorHAnsi"/>
+          <w:rFonts w:ascii="Calibri" w:hAnsi="Calibri" w:eastAsia="Calibri" w:cs="" w:asciiTheme="minorHAnsi" w:cstheme="minorBidi" w:eastAsiaTheme="minorHAnsi" w:hAnsiTheme="minorHAnsi"/>
           <w:highlight w:val="none"/>
           <w:shd w:fill="DDDDDD" w:val="clear"/>
         </w:rPr>
@@ -1663,14 +1655,14 @@
       <w:pPr>
         <w:pStyle w:val="Cuerpodetexto"/>
         <w:rPr>
-          <w:rFonts w:asciiTheme="minorHAnsi" w:cstheme="minorBidi" w:eastAsiaTheme="minorHAnsi" w:hAnsiTheme="minorHAnsi"/>
+          <w:rFonts w:ascii="Calibri" w:hAnsi="Calibri" w:eastAsia="Calibri" w:cs="" w:asciiTheme="minorHAnsi" w:cstheme="minorBidi" w:eastAsiaTheme="minorHAnsi" w:hAnsiTheme="minorHAnsi"/>
           <w:highlight w:val="none"/>
           <w:shd w:fill="DDDDDD" w:val="clear"/>
         </w:rPr>
       </w:pPr>
       <w:r>
         <w:rPr>
-          <w:rFonts w:asciiTheme="minorHAnsi" w:cstheme="minorBidi" w:eastAsiaTheme="minorHAnsi" w:hAnsiTheme="minorHAnsi"/>
+          <w:rFonts w:eastAsia="Calibri" w:cs="" w:cstheme="minorBidi" w:eastAsiaTheme="minorHAnsi"/>
           <w:sz w:val="24"/>
           <w:szCs w:val="24"/>
           <w:shd w:fill="DDDDDD" w:val="clear"/>
@@ -2537,6 +2529,26 @@
       </w:pPr>
       <w:r>
         <w:rPr/>
+      </w:r>
+    </w:p>
+    <w:p>
+      <w:pPr>
+        <w:pStyle w:val="NoSpacing"/>
+        <w:rPr/>
+      </w:pPr>
+      <w:r>
+        <w:rPr/>
+        <w:t>La manera de autenticarse para actualizar repositorios ha cambiado, ahora necesita generar un PAT.</w:t>
+      </w:r>
+    </w:p>
+    <w:p>
+      <w:pPr>
+        <w:pStyle w:val="NoSpacing"/>
+        <w:rPr/>
+      </w:pPr>
+      <w:r>
+        <w:rPr/>
+        <w:t>Token de Acceso Personal.</w:t>
       </w:r>
     </w:p>
     <w:p>

</xml_diff>